<commit_message>
Se añadieron documentos de gestion del proyecto, se modificaron algunos requisitos funcionales y se realizó la especificación de estos
</commit_message>
<xml_diff>
--- a/Documentos/02 Requisitos/001 LEV_INFR_WRRS.docx
+++ b/Documentos/02 Requisitos/001 LEV_INFR_WRRS.docx
@@ -59,6 +59,56 @@
     </w:p>
     <w:p>
       <w:pPr>
+        <w:spacing w:after="0" w:line="240" w:lineRule="auto"/>
+        <w:jc w:val="right"/>
+        <w:rPr>
+          <w:rFonts w:ascii="Arial" w:hAnsi="Arial" w:cs="Arial"/>
+          <w:b/>
+          <w:bCs/>
+          <w:color w:val="000000"/>
+          <w:sz w:val="48"/>
+          <w:szCs w:val="28"/>
+        </w:rPr>
+      </w:pPr>
+      <w:r>
+        <w:rPr>
+          <w:rFonts w:ascii="Arial" w:hAnsi="Arial" w:cs="Arial"/>
+          <w:b/>
+          <w:bCs/>
+          <w:color w:val="000000"/>
+          <w:sz w:val="48"/>
+          <w:szCs w:val="28"/>
+        </w:rPr>
+        <w:t xml:space="preserve">Servicio web para estación de </w:t>
+      </w:r>
+    </w:p>
+    <w:p>
+      <w:pPr>
+        <w:spacing w:after="0" w:line="240" w:lineRule="auto"/>
+        <w:jc w:val="right"/>
+        <w:rPr>
+          <w:rFonts w:ascii="Arial" w:hAnsi="Arial" w:cs="Arial"/>
+          <w:b/>
+          <w:bCs/>
+          <w:color w:val="000000"/>
+          <w:sz w:val="48"/>
+          <w:szCs w:val="28"/>
+        </w:rPr>
+      </w:pPr>
+      <w:r>
+        <w:rPr>
+          <w:rFonts w:ascii="Arial" w:hAnsi="Arial" w:cs="Arial"/>
+          <w:b/>
+          <w:bCs/>
+          <w:color w:val="000000"/>
+          <w:sz w:val="48"/>
+          <w:szCs w:val="28"/>
+        </w:rPr>
+        <w:t>radio La voz del río Suárez</w:t>
+      </w:r>
+    </w:p>
+    <w:p>
+      <w:pPr>
         <w:jc w:val="right"/>
         <w:rPr>
           <w:rFonts w:cstheme="minorHAnsi"/>
@@ -67,15 +117,8 @@
           <w:szCs w:val="44"/>
         </w:rPr>
       </w:pPr>
-      <w:r>
-        <w:rPr>
-          <w:rFonts w:cstheme="minorHAnsi"/>
-          <w:b/>
-          <w:sz w:val="44"/>
-          <w:szCs w:val="44"/>
-        </w:rPr>
-        <w:t>Servicio web para estación de radio La voz del río Suárez</w:t>
-      </w:r>
+      <w:bookmarkStart w:id="0" w:name="_GoBack"/>
+      <w:bookmarkEnd w:id="0"/>
     </w:p>
     <w:p>
       <w:pPr>
@@ -97,7 +140,7 @@
           <w:szCs w:val="44"/>
           <w:lang w:eastAsia="es-VE"/>
         </w:rPr>
-        <w:t>Levantamiento de información</w:t>
+        <w:t>Levantamiento de requisitos</w:t>
       </w:r>
     </w:p>
     <w:p>
@@ -159,29 +202,8 @@
           <w:sz w:val="44"/>
           <w:szCs w:val="44"/>
         </w:rPr>
-        <w:t>Versión</w:t>
-      </w:r>
-      <w:r>
-        <w:rPr>
-          <w:rFonts w:cstheme="minorHAnsi"/>
-          <w:i/>
-          <w:sz w:val="44"/>
-          <w:szCs w:val="44"/>
-        </w:rPr>
-        <w:t>: 1.0</w:t>
-      </w:r>
-    </w:p>
-    <w:p>
-      <w:pPr>
-        <w:spacing w:after="0" w:line="240" w:lineRule="auto"/>
-        <w:rPr>
-          <w:rFonts w:eastAsia="Times New Roman" w:cs="Arial"/>
-          <w:b/>
-          <w:color w:val="365F91"/>
-          <w:szCs w:val="24"/>
-          <w:lang w:eastAsia="es-VE"/>
-        </w:rPr>
-      </w:pPr>
+        <w:t>Version: 1.0</w:t>
+      </w:r>
     </w:p>
     <w:p>
       <w:pPr>
@@ -391,10 +413,7 @@
       <w:pPr>
         <w:pStyle w:val="Ttulo1"/>
         <w:rPr>
-          <w:rFonts w:cs="Arial"/>
-          <w:b w:val="0"/>
-          <w:szCs w:val="24"/>
-          <w:lang w:eastAsia="es-VE"/>
+          <w:lang w:val="es-CO"/>
         </w:rPr>
       </w:pPr>
       <w:r>
@@ -404,6 +423,42 @@
         <w:lastRenderedPageBreak/>
         <w:t xml:space="preserve">Historial de cambios </w:t>
       </w:r>
+    </w:p>
+    <w:p>
+      <w:pPr>
+        <w:spacing w:after="0" w:line="240" w:lineRule="auto"/>
+        <w:rPr>
+          <w:rFonts w:eastAsia="Times New Roman" w:cs="Arial"/>
+          <w:b/>
+          <w:color w:val="365F91"/>
+          <w:szCs w:val="24"/>
+          <w:lang w:eastAsia="es-VE"/>
+        </w:rPr>
+      </w:pPr>
+    </w:p>
+    <w:p>
+      <w:pPr>
+        <w:spacing w:after="0" w:line="240" w:lineRule="auto"/>
+        <w:rPr>
+          <w:rFonts w:eastAsia="Times New Roman" w:cs="Arial"/>
+          <w:b/>
+          <w:color w:val="365F91"/>
+          <w:szCs w:val="24"/>
+          <w:lang w:eastAsia="es-VE"/>
+        </w:rPr>
+      </w:pPr>
+    </w:p>
+    <w:p>
+      <w:pPr>
+        <w:spacing w:after="0" w:line="240" w:lineRule="auto"/>
+        <w:rPr>
+          <w:rFonts w:eastAsia="Times New Roman" w:cs="Arial"/>
+          <w:b/>
+          <w:color w:val="365F91"/>
+          <w:szCs w:val="24"/>
+          <w:lang w:eastAsia="es-VE"/>
+        </w:rPr>
+      </w:pPr>
     </w:p>
     <w:tbl>
       <w:tblPr>
@@ -1015,8 +1070,6 @@
           <w:lang w:eastAsia="es-VE"/>
         </w:rPr>
       </w:pPr>
-      <w:bookmarkStart w:id="0" w:name="_GoBack"/>
-      <w:bookmarkEnd w:id="0"/>
     </w:p>
     <w:p>
       <w:pPr>
@@ -1069,10 +1122,7 @@
           <w:lang w:eastAsia="es-VE"/>
         </w:rPr>
       </w:pPr>
-    </w:p>
-    <w:p>
-      <w:pPr>
-        <w:spacing w:after="0" w:line="240" w:lineRule="auto"/>
+      <w:r>
         <w:rPr>
           <w:rFonts w:eastAsia="Times New Roman" w:cs="Arial"/>
           <w:b/>
@@ -1081,17 +1131,6 @@
           <w:szCs w:val="32"/>
           <w:lang w:eastAsia="es-VE"/>
         </w:rPr>
-      </w:pPr>
-      <w:r>
-        <w:rPr>
-          <w:rFonts w:eastAsia="Times New Roman" w:cs="Arial"/>
-          <w:b/>
-          <w:color w:val="365F91"/>
-          <w:sz w:val="32"/>
-          <w:szCs w:val="32"/>
-          <w:lang w:eastAsia="es-VE"/>
-        </w:rPr>
-        <w:lastRenderedPageBreak/>
         <w:t>Tabla de contenido</w:t>
       </w:r>
     </w:p>
@@ -2006,71 +2045,10 @@
     </w:p>
     <w:p>
       <w:pPr>
-        <w:spacing w:after="0" w:line="240" w:lineRule="auto"/>
-        <w:rPr>
-          <w:rFonts w:eastAsia="Times New Roman" w:cs="Arial"/>
-          <w:b/>
-          <w:color w:val="365F91"/>
-          <w:szCs w:val="24"/>
-          <w:lang w:eastAsia="es-VE"/>
-        </w:rPr>
-      </w:pPr>
-    </w:p>
-    <w:p>
-      <w:pPr>
-        <w:spacing w:after="0" w:line="240" w:lineRule="auto"/>
-        <w:rPr>
-          <w:rFonts w:eastAsia="Times New Roman" w:cs="Arial"/>
-          <w:b/>
-          <w:color w:val="365F91"/>
-          <w:szCs w:val="24"/>
-          <w:lang w:eastAsia="es-VE"/>
-        </w:rPr>
-      </w:pPr>
-    </w:p>
-    <w:p>
-      <w:pPr>
-        <w:spacing w:after="0" w:line="240" w:lineRule="auto"/>
-        <w:rPr>
-          <w:rFonts w:eastAsia="Times New Roman" w:cs="Arial"/>
-          <w:b/>
-          <w:color w:val="365F91"/>
-          <w:szCs w:val="24"/>
-          <w:lang w:eastAsia="es-VE"/>
-        </w:rPr>
-      </w:pPr>
-    </w:p>
-    <w:p>
-      <w:pPr>
-        <w:spacing w:after="0" w:line="240" w:lineRule="auto"/>
-        <w:rPr>
-          <w:rFonts w:eastAsia="Times New Roman" w:cs="Arial"/>
-          <w:b/>
-          <w:color w:val="365F91"/>
-          <w:szCs w:val="24"/>
-          <w:lang w:eastAsia="es-VE"/>
-        </w:rPr>
-      </w:pPr>
-    </w:p>
-    <w:p>
-      <w:pPr>
-        <w:spacing w:after="0" w:line="240" w:lineRule="auto"/>
-        <w:rPr>
-          <w:rFonts w:eastAsia="Times New Roman" w:cs="Arial"/>
-          <w:b/>
-          <w:color w:val="365F91"/>
-          <w:szCs w:val="24"/>
-          <w:lang w:eastAsia="es-VE"/>
-        </w:rPr>
-      </w:pPr>
-    </w:p>
-    <w:p>
-      <w:pPr>
         <w:pStyle w:val="Ttulo1"/>
       </w:pPr>
       <w:bookmarkStart w:id="1" w:name="_Toc8956028"/>
       <w:r>
-        <w:lastRenderedPageBreak/>
         <w:t>I</w:t>
       </w:r>
       <w:r>
@@ -2119,16 +2097,7 @@
                 <w:szCs w:val="24"/>
                 <w:lang w:eastAsia="es-VE"/>
               </w:rPr>
-              <w:t xml:space="preserve">Empresa / </w:t>
-            </w:r>
-            <w:r>
-              <w:rPr>
-                <w:rFonts w:eastAsia="Times New Roman" w:cs="Arial"/>
-                <w:color w:val="000000"/>
-                <w:szCs w:val="24"/>
-                <w:lang w:eastAsia="es-VE"/>
-              </w:rPr>
-              <w:t>Organización</w:t>
+              <w:t>Empresa / Organización</w:t>
             </w:r>
           </w:p>
         </w:tc>
@@ -2182,6 +2151,7 @@
                 <w:szCs w:val="24"/>
                 <w:lang w:eastAsia="es-VE"/>
               </w:rPr>
+              <w:lastRenderedPageBreak/>
               <w:t>Proyecto</w:t>
             </w:r>
           </w:p>
@@ -2450,9 +2420,21 @@
     </w:p>
     <w:p>
       <w:pPr>
-        <w:pStyle w:val="Ttulo2"/>
-      </w:pPr>
-      <w:r>
+        <w:jc w:val="both"/>
+        <w:rPr>
+          <w:rFonts w:ascii="Arial" w:hAnsi="Arial" w:cs="Arial"/>
+          <w:b/>
+          <w:sz w:val="24"/>
+          <w:szCs w:val="24"/>
+        </w:rPr>
+      </w:pPr>
+      <w:r>
+        <w:rPr>
+          <w:rFonts w:ascii="Arial" w:hAnsi="Arial" w:cs="Arial"/>
+          <w:b/>
+          <w:sz w:val="24"/>
+          <w:szCs w:val="24"/>
+        </w:rPr>
         <w:t>RADIO DIFUSIÓN SONORA</w:t>
       </w:r>
     </w:p>
@@ -2487,23 +2469,7 @@
           <w:sz w:val="24"/>
           <w:szCs w:val="24"/>
         </w:rPr>
-        <w:t xml:space="preserve"> sujeta a la Resolución 415 de 2010, "por medio de cual la se expide el Reglamento del Servicio de Radiodifusión Sonora y se dictan otras disposiciones" desarrolla los alcances, objetivos, fines y principios de dicho servicio público; las condiciones para su prestación; los derechos y obligaciones de los proveedores; los criterios para la organización, encadenamiento y concesión del servicio, así como su clasificación y las condiciones de cubrimiento del mismo</w:t>
-      </w:r>
-      <w:r>
-        <w:rPr>
-          <w:rFonts w:ascii="Arial" w:hAnsi="Arial" w:cs="Arial"/>
-          <w:sz w:val="24"/>
-          <w:szCs w:val="24"/>
-        </w:rPr>
-        <w:t xml:space="preserve"> </w:t>
-      </w:r>
-      <w:r>
-        <w:rPr>
-          <w:rFonts w:ascii="Arial" w:hAnsi="Arial" w:cs="Arial"/>
-          <w:sz w:val="24"/>
-          <w:szCs w:val="24"/>
-        </w:rPr>
-        <w:t>(</w:t>
+        <w:t xml:space="preserve"> sujeta a la Resolución 415 de 2010, "por medio de cual la se expide el Reglamento del Servicio de Radiodifusión Sonora y se dictan otras disposiciones" desarrolla los alcances, objetivos, fines y principios de dicho servicio público; las condiciones para su prestación; los derechos y obligaciones de los proveedores; los criterios para la organización, encadenamiento y concesión del servicio, así como su clasificación y las condiciones de cubrimiento del mismo(</w:t>
       </w:r>
       <w:hyperlink w:anchor="_Anexo_1:_Resolución" w:history="1">
         <w:r>
@@ -2572,9 +2538,21 @@
     </w:p>
     <w:p>
       <w:pPr>
-        <w:pStyle w:val="Ttulo3"/>
-      </w:pPr>
-      <w:r>
+        <w:jc w:val="both"/>
+        <w:rPr>
+          <w:rFonts w:ascii="Arial" w:hAnsi="Arial" w:cs="Arial"/>
+          <w:b/>
+          <w:sz w:val="24"/>
+          <w:szCs w:val="24"/>
+        </w:rPr>
+      </w:pPr>
+      <w:r>
+        <w:rPr>
+          <w:rFonts w:ascii="Arial" w:hAnsi="Arial" w:cs="Arial"/>
+          <w:b/>
+          <w:sz w:val="24"/>
+          <w:szCs w:val="24"/>
+        </w:rPr>
         <w:t>Por la gestión del servicio</w:t>
       </w:r>
     </w:p>
@@ -2599,9 +2577,21 @@
     </w:p>
     <w:p>
       <w:pPr>
-        <w:pStyle w:val="Ttulo3"/>
-      </w:pPr>
-      <w:r>
+        <w:jc w:val="both"/>
+        <w:rPr>
+          <w:rFonts w:ascii="Arial" w:hAnsi="Arial" w:cs="Arial"/>
+          <w:b/>
+          <w:sz w:val="24"/>
+          <w:szCs w:val="24"/>
+        </w:rPr>
+      </w:pPr>
+      <w:r>
+        <w:rPr>
+          <w:rFonts w:ascii="Arial" w:hAnsi="Arial" w:cs="Arial"/>
+          <w:b/>
+          <w:sz w:val="24"/>
+          <w:szCs w:val="24"/>
+        </w:rPr>
         <w:t>Por la tecnología de transmisión</w:t>
       </w:r>
     </w:p>
@@ -2626,9 +2616,21 @@
     </w:p>
     <w:p>
       <w:pPr>
-        <w:pStyle w:val="Ttulo3"/>
-      </w:pPr>
-      <w:r>
+        <w:jc w:val="both"/>
+        <w:rPr>
+          <w:rFonts w:ascii="Arial" w:hAnsi="Arial" w:cs="Arial"/>
+          <w:b/>
+          <w:sz w:val="24"/>
+          <w:szCs w:val="24"/>
+        </w:rPr>
+      </w:pPr>
+      <w:r>
+        <w:rPr>
+          <w:rFonts w:ascii="Arial" w:hAnsi="Arial" w:cs="Arial"/>
+          <w:b/>
+          <w:sz w:val="24"/>
+          <w:szCs w:val="24"/>
+        </w:rPr>
         <w:t>Por el cubrimiento del servicio</w:t>
       </w:r>
     </w:p>
@@ -2658,11 +2660,6 @@
     </w:p>
     <w:p>
       <w:pPr>
-        <w:spacing w:after="0"/>
-      </w:pPr>
-    </w:p>
-    <w:p>
-      <w:pPr>
         <w:pStyle w:val="Ttulo1"/>
         <w:rPr>
           <w:lang w:val="es-VE"/>
@@ -2673,7 +2670,6 @@
         <w:rPr>
           <w:lang w:val="es-VE"/>
         </w:rPr>
-        <w:lastRenderedPageBreak/>
         <w:t xml:space="preserve">Taxonomía </w:t>
       </w:r>
       <w:r>
@@ -2703,6 +2699,7 @@
           <w:sz w:val="28"/>
           <w:szCs w:val="28"/>
         </w:rPr>
+        <w:lastRenderedPageBreak/>
         <w:t xml:space="preserve">Modelo top-Down </w:t>
       </w:r>
     </w:p>
@@ -2845,9 +2842,21 @@
     </w:p>
     <w:p>
       <w:pPr>
-        <w:pStyle w:val="Ttulo2"/>
-      </w:pPr>
-      <w:r>
+        <w:jc w:val="both"/>
+        <w:rPr>
+          <w:rFonts w:ascii="Arial" w:hAnsi="Arial" w:cs="Arial"/>
+          <w:b/>
+          <w:sz w:val="24"/>
+          <w:szCs w:val="24"/>
+        </w:rPr>
+      </w:pPr>
+      <w:r>
+        <w:rPr>
+          <w:rFonts w:ascii="Arial" w:hAnsi="Arial" w:cs="Arial"/>
+          <w:b/>
+          <w:sz w:val="24"/>
+          <w:szCs w:val="24"/>
+        </w:rPr>
         <w:t>Entrevista semiestructurada</w:t>
       </w:r>
     </w:p>
@@ -3683,13 +3692,20 @@
     </w:p>
     <w:p>
       <w:pPr>
-        <w:pStyle w:val="Ttulo2"/>
-        <w:rPr>
+        <w:rPr>
+          <w:rFonts w:ascii="Arial" w:hAnsi="Arial" w:cs="Arial"/>
+          <w:b/>
+          <w:sz w:val="24"/>
+          <w:szCs w:val="24"/>
           <w:lang w:val="es-VE"/>
         </w:rPr>
       </w:pPr>
       <w:r>
         <w:rPr>
+          <w:rFonts w:ascii="Arial" w:hAnsi="Arial" w:cs="Arial"/>
+          <w:b/>
+          <w:sz w:val="24"/>
+          <w:szCs w:val="24"/>
           <w:lang w:val="es-VE"/>
         </w:rPr>
         <w:t xml:space="preserve">Manuales </w:t>
@@ -3839,25 +3855,7 @@
           <w:sz w:val="24"/>
           <w:szCs w:val="24"/>
         </w:rPr>
-        <w:t xml:space="preserve">Preparar la programación del día basándose en las cuñas que se deben transmitir y a </w:t>
-      </w:r>
-      <w:proofErr w:type="spellStart"/>
-      <w:r>
-        <w:rPr>
-          <w:rFonts w:ascii="Arial" w:hAnsi="Arial" w:cs="Arial"/>
-          <w:sz w:val="24"/>
-          <w:szCs w:val="24"/>
-        </w:rPr>
-        <w:t>que</w:t>
-      </w:r>
-      <w:proofErr w:type="spellEnd"/>
-      <w:r>
-        <w:rPr>
-          <w:rFonts w:ascii="Arial" w:hAnsi="Arial" w:cs="Arial"/>
-          <w:sz w:val="24"/>
-          <w:szCs w:val="24"/>
-        </w:rPr>
-        <w:t xml:space="preserve"> hora deben transmitirse. </w:t>
+        <w:t xml:space="preserve">Preparar la programación del día basándose en las cuñas que se deben transmitir y a que hora deben transmitirse. </w:t>
       </w:r>
     </w:p>
     <w:p>
@@ -4664,7 +4662,6 @@
     <w:p/>
     <w:p/>
     <w:p/>
-    <w:p/>
     <w:p>
       <w:pPr>
         <w:pStyle w:val="Ttulo1"/>
@@ -4770,39 +4767,7 @@
           <w:sz w:val="24"/>
           <w:szCs w:val="24"/>
         </w:rPr>
-        <w:t xml:space="preserve">El </w:t>
-      </w:r>
-      <w:r>
-        <w:rPr>
-          <w:rFonts w:ascii="Arial" w:hAnsi="Arial" w:cs="Arial"/>
-          <w:sz w:val="24"/>
-          <w:szCs w:val="24"/>
-        </w:rPr>
-        <w:t>cálculo</w:t>
-      </w:r>
-      <w:r>
-        <w:rPr>
-          <w:rFonts w:ascii="Arial" w:hAnsi="Arial" w:cs="Arial"/>
-          <w:sz w:val="24"/>
-          <w:szCs w:val="24"/>
-        </w:rPr>
-        <w:t xml:space="preserve"> del precio de las cuñas derivado del horario y los días de transmisión, el sistema ofrecerá al administrador un </w:t>
-      </w:r>
-      <w:r>
-        <w:rPr>
-          <w:rFonts w:ascii="Arial" w:hAnsi="Arial" w:cs="Arial"/>
-          <w:sz w:val="24"/>
-          <w:szCs w:val="24"/>
-        </w:rPr>
-        <w:t>cálculo</w:t>
-      </w:r>
-      <w:r>
-        <w:rPr>
-          <w:rFonts w:ascii="Arial" w:hAnsi="Arial" w:cs="Arial"/>
-          <w:sz w:val="24"/>
-          <w:szCs w:val="24"/>
-        </w:rPr>
-        <w:t xml:space="preserve"> preciso de los costos de transmitir una cuña de cierta duración, en cierto horario y de acuerdo a los días que se va a transmitir.</w:t>
+        <w:t>El calculo del precio de las cuñas derivado del horario y los días de transmisión, el sistema ofrecerá al administrador un calculo preciso de los costos de transmitir una cuña de cierta duración, en cierto horario y de acuerdo a los días que se va a transmitir.</w:t>
       </w:r>
     </w:p>
     <w:p>
@@ -4901,7 +4866,6 @@
     <w:p/>
     <w:p/>
     <w:p/>
-    <w:p/>
     <w:p>
       <w:pPr>
         <w:pStyle w:val="Ttulo1"/>
@@ -4914,7 +4878,6 @@
         <w:rPr>
           <w:lang w:val="es-VE"/>
         </w:rPr>
-        <w:lastRenderedPageBreak/>
         <w:t>Anexos</w:t>
       </w:r>
       <w:bookmarkEnd w:id="11"/>
@@ -5062,7 +5025,7 @@
         <w:szCs w:val="20"/>
         <w:lang w:val="es-VE"/>
       </w:rPr>
-      <w:t>4</w:t>
+      <w:t>12</w:t>
     </w:r>
     <w:r>
       <w:rPr>
@@ -5103,57 +5066,142 @@
 
 <file path=word/header1.xml><?xml version="1.0" encoding="utf-8"?>
 <w:hdr xmlns:wpc="http://schemas.microsoft.com/office/word/2010/wordprocessingCanvas" xmlns:cx="http://schemas.microsoft.com/office/drawing/2014/chartex" xmlns:mc="http://schemas.openxmlformats.org/markup-compatibility/2006" xmlns:o="urn:schemas-microsoft-com:office:office" xmlns:r="http://schemas.openxmlformats.org/officeDocument/2006/relationships" xmlns:m="http://schemas.openxmlformats.org/officeDocument/2006/math" xmlns:v="urn:schemas-microsoft-com:vml" xmlns:wp14="http://schemas.microsoft.com/office/word/2010/wordprocessingDrawing" xmlns:wp="http://schemas.openxmlformats.org/drawingml/2006/wordprocessingDrawing" xmlns:w10="urn:schemas-microsoft-com:office:word" xmlns:w="http://schemas.openxmlformats.org/wordprocessingml/2006/main" xmlns:w14="http://schemas.microsoft.com/office/word/2010/wordml" xmlns:w15="http://schemas.microsoft.com/office/word/2012/wordml" xmlns:w16se="http://schemas.microsoft.com/office/word/2015/wordml/symex" xmlns:wpg="http://schemas.microsoft.com/office/word/2010/wordprocessingGroup" xmlns:wpi="http://schemas.microsoft.com/office/word/2010/wordprocessingInk" xmlns:wne="http://schemas.microsoft.com/office/word/2006/wordml" xmlns:wps="http://schemas.microsoft.com/office/word/2010/wordprocessingShape" mc:Ignorable="w14 w15 w16se wp14">
-  <w:p>
-    <w:pPr>
-      <w:pStyle w:val="Encabezado"/>
-      <w:rPr>
-        <w:b/>
-        <w:color w:val="0D0D0D"/>
-        <w:sz w:val="28"/>
-        <w:szCs w:val="28"/>
-      </w:rPr>
-    </w:pPr>
-    <w:r>
-      <w:rPr>
-        <w:noProof/>
-        <w:lang w:val="en-US"/>
-      </w:rPr>
-      <w:pict>
-        <v:shapetype id="_x0000_t75" coordsize="21600,21600" o:spt="75" o:preferrelative="t" path="m@4@5l@4@11@9@11@9@5xe" filled="f" stroked="f">
-          <v:stroke joinstyle="miter"/>
-          <v:formulas>
-            <v:f eqn="if lineDrawn pixelLineWidth 0"/>
-            <v:f eqn="sum @0 1 0"/>
-            <v:f eqn="sum 0 0 @1"/>
-            <v:f eqn="prod @2 1 2"/>
-            <v:f eqn="prod @3 21600 pixelWidth"/>
-            <v:f eqn="prod @3 21600 pixelHeight"/>
-            <v:f eqn="sum @0 0 1"/>
-            <v:f eqn="prod @6 1 2"/>
-            <v:f eqn="prod @7 21600 pixelWidth"/>
-            <v:f eqn="sum @8 21600 0"/>
-            <v:f eqn="prod @7 21600 pixelHeight"/>
-            <v:f eqn="sum @10 21600 0"/>
-          </v:formulas>
-          <v:path o:extrusionok="f" gradientshapeok="t" o:connecttype="rect"/>
-          <o:lock v:ext="edit" aspectratio="t"/>
-        </v:shapetype>
-        <v:shape id="_x0000_s2051" type="#_x0000_t75" style="position:absolute;margin-left:403.35pt;margin-top:-10.2pt;width:42pt;height:42pt;z-index:-251655168" wrapcoords="-386 0 -386 17357 771 18514 4629 20057 4629 21214 16971 21214 17357 21214 21600 18514 21600 0 -386 0">
-          <v:imagedata r:id="rId1" o:title="logo JRPDG"/>
-          <w10:wrap type="through"/>
-        </v:shape>
-      </w:pict>
-    </w:r>
-    <w:r>
-      <w:rPr>
-        <w:b/>
-        <w:color w:val="0D0D0D"/>
-        <w:sz w:val="28"/>
-        <w:szCs w:val="28"/>
-      </w:rPr>
-      <w:t xml:space="preserve">JRPDG Desarrollos   </w:t>
-    </w:r>
-  </w:p>
+  <w:tbl>
+    <w:tblPr>
+      <w:tblStyle w:val="Tablaconcuadrcula"/>
+      <w:tblW w:w="0" w:type="auto"/>
+      <w:tblLook w:val="04A0" w:firstRow="1" w:lastRow="0" w:firstColumn="1" w:lastColumn="0" w:noHBand="0" w:noVBand="1"/>
+    </w:tblPr>
+    <w:tblGrid>
+      <w:gridCol w:w="2942"/>
+      <w:gridCol w:w="4283"/>
+      <w:gridCol w:w="1603"/>
+    </w:tblGrid>
+    <w:tr>
+      <w:tc>
+        <w:tcPr>
+          <w:tcW w:w="2942" w:type="dxa"/>
+        </w:tcPr>
+        <w:p>
+          <w:pPr>
+            <w:pStyle w:val="Encabezado"/>
+            <w:jc w:val="center"/>
+            <w:rPr>
+              <w:b/>
+              <w:i/>
+              <w:color w:val="365F91"/>
+              <w:szCs w:val="24"/>
+            </w:rPr>
+          </w:pPr>
+          <w:r>
+            <w:rPr>
+              <w:rFonts w:ascii="Arial" w:hAnsi="Arial" w:cs="Arial"/>
+              <w:b/>
+              <w:bCs/>
+              <w:noProof/>
+              <w:color w:val="000000"/>
+              <w:sz w:val="28"/>
+              <w:szCs w:val="28"/>
+              <w:lang w:eastAsia="es-CO"/>
+            </w:rPr>
+            <w:drawing>
+              <wp:inline distT="0" distB="0" distL="0" distR="0" wp14:anchorId="6EC7F61C" wp14:editId="08398164">
+                <wp:extent cx="807759" cy="483108"/>
+                <wp:effectExtent l="0" t="0" r="0" b="0"/>
+                <wp:docPr id="3" name="Imagen 3" descr="https://lh3.googleusercontent.com/kDicdvz3BMzbAKd8WWitT6IIzkd1LBx6616ha6DI273u_XgV5SkUJEV9noa5-4xtJKahUbTgdJCbZjdM62bE5YbkroBXj7rf8zGl_sl7TBQ1fu_jkbJhJjB0DmaQBEK_Fco8YXf3"/>
+                <wp:cNvGraphicFramePr>
+                  <a:graphicFrameLocks xmlns:a="http://schemas.openxmlformats.org/drawingml/2006/main" noChangeAspect="1"/>
+                </wp:cNvGraphicFramePr>
+                <a:graphic xmlns:a="http://schemas.openxmlformats.org/drawingml/2006/main">
+                  <a:graphicData uri="http://schemas.openxmlformats.org/drawingml/2006/picture">
+                    <pic:pic xmlns:pic="http://schemas.openxmlformats.org/drawingml/2006/picture">
+                      <pic:nvPicPr>
+                        <pic:cNvPr id="0" name="Picture 1" descr="https://lh3.googleusercontent.com/kDicdvz3BMzbAKd8WWitT6IIzkd1LBx6616ha6DI273u_XgV5SkUJEV9noa5-4xtJKahUbTgdJCbZjdM62bE5YbkroBXj7rf8zGl_sl7TBQ1fu_jkbJhJjB0DmaQBEK_Fco8YXf3"/>
+                        <pic:cNvPicPr>
+                          <a:picLocks noChangeAspect="1" noChangeArrowheads="1"/>
+                        </pic:cNvPicPr>
+                      </pic:nvPicPr>
+                      <pic:blipFill>
+                        <a:blip r:embed="rId1" cstate="print">
+                          <a:extLst>
+                            <a:ext uri="{28A0092B-C50C-407E-A947-70E740481C1C}">
+                              <a14:useLocalDpi xmlns:a14="http://schemas.microsoft.com/office/drawing/2010/main" val="0"/>
+                            </a:ext>
+                          </a:extLst>
+                        </a:blip>
+                        <a:srcRect/>
+                        <a:stretch>
+                          <a:fillRect/>
+                        </a:stretch>
+                      </pic:blipFill>
+                      <pic:spPr bwMode="auto">
+                        <a:xfrm>
+                          <a:off x="0" y="0"/>
+                          <a:ext cx="822095" cy="491682"/>
+                        </a:xfrm>
+                        <a:prstGeom prst="rect">
+                          <a:avLst/>
+                        </a:prstGeom>
+                        <a:noFill/>
+                        <a:ln>
+                          <a:noFill/>
+                        </a:ln>
+                      </pic:spPr>
+                    </pic:pic>
+                  </a:graphicData>
+                </a:graphic>
+              </wp:inline>
+            </w:drawing>
+          </w:r>
+        </w:p>
+      </w:tc>
+      <w:tc>
+        <w:tcPr>
+          <w:tcW w:w="4283" w:type="dxa"/>
+        </w:tcPr>
+        <w:p>
+          <w:pPr>
+            <w:jc w:val="center"/>
+            <w:rPr>
+              <w:sz w:val="18"/>
+              <w:szCs w:val="18"/>
+            </w:rPr>
+          </w:pPr>
+          <w:r>
+            <w:rPr>
+              <w:sz w:val="18"/>
+              <w:szCs w:val="18"/>
+            </w:rPr>
+            <w:t>Software para la organización de cuñas radiales La voz del río Suárez</w:t>
+          </w:r>
+        </w:p>
+        <w:p>
+          <w:pPr>
+            <w:jc w:val="center"/>
+          </w:pPr>
+          <w:r>
+            <w:t>Levantamiento de requisitos</w:t>
+          </w:r>
+        </w:p>
+      </w:tc>
+      <w:tc>
+        <w:tcPr>
+          <w:tcW w:w="1603" w:type="dxa"/>
+        </w:tcPr>
+        <w:p>
+          <w:pPr>
+            <w:pStyle w:val="Encabezado"/>
+            <w:rPr>
+              <w:b/>
+              <w:i/>
+              <w:color w:val="365F91"/>
+              <w:szCs w:val="24"/>
+            </w:rPr>
+          </w:pPr>
+        </w:p>
+      </w:tc>
+    </w:tr>
+  </w:tbl>
   <w:p>
     <w:pPr>
       <w:pStyle w:val="Encabezado"/>
@@ -5165,20 +5213,6 @@
         <w:szCs w:val="24"/>
       </w:rPr>
     </w:pPr>
-    <w:r>
-      <w:rPr>
-        <w:b/>
-        <w:i/>
-        <w:color w:val="365F91"/>
-        <w:szCs w:val="24"/>
-        <w:lang w:val="en-US"/>
-      </w:rPr>
-      <w:pict>
-        <v:rect id="_x0000_s2049" style="position:absolute;left:0;text-align:left;margin-left:-5.25pt;margin-top:16.1pt;width:450.6pt;height:12.8pt;z-index:251659264" fillcolor="#4f81bd" strokecolor="#f2f2f2" strokeweight="3pt">
-          <v:shadow on="t" type="perspective" color="#243f60" opacity=".5" offset="1pt" offset2="-1pt"/>
-        </v:rect>
-      </w:pict>
-    </w:r>
   </w:p>
   <w:p>
     <w:pPr>
@@ -5197,104 +5231,146 @@
 
 <file path=word/header2.xml><?xml version="1.0" encoding="utf-8"?>
 <w:hdr xmlns:wpc="http://schemas.microsoft.com/office/word/2010/wordprocessingCanvas" xmlns:cx="http://schemas.microsoft.com/office/drawing/2014/chartex" xmlns:mc="http://schemas.openxmlformats.org/markup-compatibility/2006" xmlns:o="urn:schemas-microsoft-com:office:office" xmlns:r="http://schemas.openxmlformats.org/officeDocument/2006/relationships" xmlns:m="http://schemas.openxmlformats.org/officeDocument/2006/math" xmlns:v="urn:schemas-microsoft-com:vml" xmlns:wp14="http://schemas.microsoft.com/office/word/2010/wordprocessingDrawing" xmlns:wp="http://schemas.openxmlformats.org/drawingml/2006/wordprocessingDrawing" xmlns:w10="urn:schemas-microsoft-com:office:word" xmlns:w="http://schemas.openxmlformats.org/wordprocessingml/2006/main" xmlns:w14="http://schemas.microsoft.com/office/word/2010/wordml" xmlns:w15="http://schemas.microsoft.com/office/word/2012/wordml" xmlns:w16se="http://schemas.microsoft.com/office/word/2015/wordml/symex" xmlns:wpg="http://schemas.microsoft.com/office/word/2010/wordprocessingGroup" xmlns:wpi="http://schemas.microsoft.com/office/word/2010/wordprocessingInk" xmlns:wne="http://schemas.microsoft.com/office/word/2006/wordml" xmlns:wps="http://schemas.microsoft.com/office/word/2010/wordprocessingShape" mc:Ignorable="w14 w15 w16se wp14">
-  <w:p>
-    <w:pPr>
-      <w:pStyle w:val="Encabezado"/>
-      <w:rPr>
-        <w:b/>
-        <w:color w:val="0D0D0D"/>
-        <w:sz w:val="28"/>
-        <w:szCs w:val="28"/>
-      </w:rPr>
-    </w:pPr>
-    <w:r>
-      <w:rPr>
-        <w:noProof/>
-        <w:lang w:eastAsia="es-CO"/>
-      </w:rPr>
-      <w:drawing>
-        <wp:anchor distT="0" distB="0" distL="114300" distR="114300" simplePos="0" relativeHeight="251662336" behindDoc="1" locked="0" layoutInCell="1" allowOverlap="1">
-          <wp:simplePos x="0" y="0"/>
-          <wp:positionH relativeFrom="column">
-            <wp:posOffset>6049010</wp:posOffset>
-          </wp:positionH>
-          <wp:positionV relativeFrom="paragraph">
-            <wp:posOffset>-327660</wp:posOffset>
-          </wp:positionV>
-          <wp:extent cx="533400" cy="533400"/>
-          <wp:effectExtent l="0" t="0" r="0" b="0"/>
-          <wp:wrapThrough wrapText="bothSides">
-            <wp:wrapPolygon edited="0">
-              <wp:start x="0" y="0"/>
-              <wp:lineTo x="0" y="18514"/>
-              <wp:lineTo x="3857" y="20829"/>
-              <wp:lineTo x="16971" y="20829"/>
-              <wp:lineTo x="20829" y="18514"/>
-              <wp:lineTo x="20829" y="0"/>
-              <wp:lineTo x="0" y="0"/>
-            </wp:wrapPolygon>
-          </wp:wrapThrough>
-          <wp:docPr id="2" name="Imagen 2" descr="logo JRPDG"/>
-          <wp:cNvGraphicFramePr>
-            <a:graphicFrameLocks xmlns:a="http://schemas.openxmlformats.org/drawingml/2006/main" noChangeAspect="1"/>
-          </wp:cNvGraphicFramePr>
-          <a:graphic xmlns:a="http://schemas.openxmlformats.org/drawingml/2006/main">
-            <a:graphicData uri="http://schemas.openxmlformats.org/drawingml/2006/picture">
-              <pic:pic xmlns:pic="http://schemas.openxmlformats.org/drawingml/2006/picture">
-                <pic:nvPicPr>
-                  <pic:cNvPr id="0" name="Picture 4" descr="logo JRPDG"/>
-                  <pic:cNvPicPr>
-                    <a:picLocks noChangeAspect="1" noChangeArrowheads="1"/>
-                  </pic:cNvPicPr>
-                </pic:nvPicPr>
-                <pic:blipFill>
-                  <a:blip r:embed="rId1">
-                    <a:extLst>
-                      <a:ext uri="{28A0092B-C50C-407E-A947-70E740481C1C}">
-                        <a14:useLocalDpi xmlns:a14="http://schemas.microsoft.com/office/drawing/2010/main" val="0"/>
-                      </a:ext>
-                    </a:extLst>
-                  </a:blip>
-                  <a:srcRect/>
-                  <a:stretch>
-                    <a:fillRect/>
-                  </a:stretch>
-                </pic:blipFill>
-                <pic:spPr bwMode="auto">
-                  <a:xfrm>
-                    <a:off x="0" y="0"/>
-                    <a:ext cx="533400" cy="533400"/>
-                  </a:xfrm>
-                  <a:prstGeom prst="rect">
-                    <a:avLst/>
-                  </a:prstGeom>
-                  <a:noFill/>
-                  <a:ln>
-                    <a:noFill/>
-                  </a:ln>
-                </pic:spPr>
-              </pic:pic>
-            </a:graphicData>
-          </a:graphic>
-          <wp14:sizeRelH relativeFrom="page">
-            <wp14:pctWidth>0</wp14:pctWidth>
-          </wp14:sizeRelH>
-          <wp14:sizeRelV relativeFrom="page">
-            <wp14:pctHeight>0</wp14:pctHeight>
-          </wp14:sizeRelV>
-        </wp:anchor>
-      </w:drawing>
-    </w:r>
-    <w:r>
-      <w:rPr>
-        <w:b/>
-        <w:color w:val="0D0D0D"/>
-        <w:sz w:val="28"/>
-        <w:szCs w:val="28"/>
-      </w:rPr>
-      <w:t xml:space="preserve">JRPDG Desarrollos   </w:t>
-    </w:r>
-  </w:p>
+  <w:tbl>
+    <w:tblPr>
+      <w:tblStyle w:val="Tablaconcuadrcula"/>
+      <w:tblW w:w="0" w:type="auto"/>
+      <w:tblLook w:val="04A0" w:firstRow="1" w:lastRow="0" w:firstColumn="1" w:lastColumn="0" w:noHBand="0" w:noVBand="1"/>
+    </w:tblPr>
+    <w:tblGrid>
+      <w:gridCol w:w="2942"/>
+      <w:gridCol w:w="4283"/>
+      <w:gridCol w:w="1603"/>
+    </w:tblGrid>
+    <w:tr>
+      <w:tc>
+        <w:tcPr>
+          <w:tcW w:w="2942" w:type="dxa"/>
+        </w:tcPr>
+        <w:p>
+          <w:pPr>
+            <w:pStyle w:val="Encabezado"/>
+            <w:jc w:val="center"/>
+            <w:rPr>
+              <w:b/>
+              <w:i/>
+              <w:color w:val="365F91"/>
+              <w:szCs w:val="24"/>
+            </w:rPr>
+          </w:pPr>
+          <w:r>
+            <w:rPr>
+              <w:rFonts w:ascii="Arial" w:hAnsi="Arial" w:cs="Arial"/>
+              <w:b/>
+              <w:bCs/>
+              <w:noProof/>
+              <w:color w:val="000000"/>
+              <w:sz w:val="28"/>
+              <w:szCs w:val="28"/>
+              <w:lang w:eastAsia="es-CO"/>
+            </w:rPr>
+            <w:drawing>
+              <wp:inline distT="0" distB="0" distL="0" distR="0" wp14:anchorId="6EC7F61C" wp14:editId="08398164">
+                <wp:extent cx="807759" cy="483108"/>
+                <wp:effectExtent l="0" t="0" r="0" b="0"/>
+                <wp:docPr id="2" name="Imagen 2" descr="https://lh3.googleusercontent.com/kDicdvz3BMzbAKd8WWitT6IIzkd1LBx6616ha6DI273u_XgV5SkUJEV9noa5-4xtJKahUbTgdJCbZjdM62bE5YbkroBXj7rf8zGl_sl7TBQ1fu_jkbJhJjB0DmaQBEK_Fco8YXf3"/>
+                <wp:cNvGraphicFramePr>
+                  <a:graphicFrameLocks xmlns:a="http://schemas.openxmlformats.org/drawingml/2006/main" noChangeAspect="1"/>
+                </wp:cNvGraphicFramePr>
+                <a:graphic xmlns:a="http://schemas.openxmlformats.org/drawingml/2006/main">
+                  <a:graphicData uri="http://schemas.openxmlformats.org/drawingml/2006/picture">
+                    <pic:pic xmlns:pic="http://schemas.openxmlformats.org/drawingml/2006/picture">
+                      <pic:nvPicPr>
+                        <pic:cNvPr id="0" name="Picture 1" descr="https://lh3.googleusercontent.com/kDicdvz3BMzbAKd8WWitT6IIzkd1LBx6616ha6DI273u_XgV5SkUJEV9noa5-4xtJKahUbTgdJCbZjdM62bE5YbkroBXj7rf8zGl_sl7TBQ1fu_jkbJhJjB0DmaQBEK_Fco8YXf3"/>
+                        <pic:cNvPicPr>
+                          <a:picLocks noChangeAspect="1" noChangeArrowheads="1"/>
+                        </pic:cNvPicPr>
+                      </pic:nvPicPr>
+                      <pic:blipFill>
+                        <a:blip r:embed="rId1" cstate="print">
+                          <a:extLst>
+                            <a:ext uri="{28A0092B-C50C-407E-A947-70E740481C1C}">
+                              <a14:useLocalDpi xmlns:a14="http://schemas.microsoft.com/office/drawing/2010/main" val="0"/>
+                            </a:ext>
+                          </a:extLst>
+                        </a:blip>
+                        <a:srcRect/>
+                        <a:stretch>
+                          <a:fillRect/>
+                        </a:stretch>
+                      </pic:blipFill>
+                      <pic:spPr bwMode="auto">
+                        <a:xfrm>
+                          <a:off x="0" y="0"/>
+                          <a:ext cx="822095" cy="491682"/>
+                        </a:xfrm>
+                        <a:prstGeom prst="rect">
+                          <a:avLst/>
+                        </a:prstGeom>
+                        <a:noFill/>
+                        <a:ln>
+                          <a:noFill/>
+                        </a:ln>
+                      </pic:spPr>
+                    </pic:pic>
+                  </a:graphicData>
+                </a:graphic>
+              </wp:inline>
+            </w:drawing>
+          </w:r>
+        </w:p>
+      </w:tc>
+      <w:tc>
+        <w:tcPr>
+          <w:tcW w:w="4283" w:type="dxa"/>
+        </w:tcPr>
+        <w:p>
+          <w:pPr>
+            <w:jc w:val="center"/>
+            <w:rPr>
+              <w:sz w:val="18"/>
+              <w:szCs w:val="18"/>
+            </w:rPr>
+          </w:pPr>
+          <w:r>
+            <w:rPr>
+              <w:sz w:val="18"/>
+              <w:szCs w:val="18"/>
+            </w:rPr>
+            <w:t>Software para la organización de cuñas radiales La voz del río Suárez</w:t>
+          </w:r>
+        </w:p>
+        <w:p>
+          <w:pPr>
+            <w:jc w:val="center"/>
+          </w:pPr>
+          <w:r>
+            <w:rPr>
+              <w:sz w:val="18"/>
+              <w:szCs w:val="18"/>
+            </w:rPr>
+            <w:t>Levantamiento de requisitos</w:t>
+          </w:r>
+        </w:p>
+      </w:tc>
+      <w:tc>
+        <w:tcPr>
+          <w:tcW w:w="1603" w:type="dxa"/>
+        </w:tcPr>
+        <w:p>
+          <w:pPr>
+            <w:pStyle w:val="Encabezado"/>
+            <w:rPr>
+              <w:b/>
+              <w:i/>
+              <w:color w:val="365F91"/>
+              <w:szCs w:val="24"/>
+            </w:rPr>
+          </w:pPr>
+        </w:p>
+      </w:tc>
+    </w:tr>
+  </w:tbl>
   <w:p>
     <w:pPr>
       <w:pStyle w:val="Encabezado"/>
@@ -5306,90 +5382,6 @@
         <w:szCs w:val="24"/>
       </w:rPr>
     </w:pPr>
-    <w:r>
-      <w:rPr>
-        <w:b/>
-        <w:i/>
-        <w:noProof/>
-        <w:color w:val="365F91"/>
-        <w:szCs w:val="24"/>
-        <w:lang w:eastAsia="es-CO"/>
-      </w:rPr>
-      <mc:AlternateContent>
-        <mc:Choice Requires="wps">
-          <w:drawing>
-            <wp:anchor distT="0" distB="0" distL="114300" distR="114300" simplePos="0" relativeHeight="251660288" behindDoc="0" locked="0" layoutInCell="1" allowOverlap="1">
-              <wp:simplePos x="0" y="0"/>
-              <wp:positionH relativeFrom="column">
-                <wp:posOffset>-66675</wp:posOffset>
-              </wp:positionH>
-              <wp:positionV relativeFrom="paragraph">
-                <wp:posOffset>8255</wp:posOffset>
-              </wp:positionV>
-              <wp:extent cx="9068435" cy="162560"/>
-              <wp:effectExtent l="19050" t="27305" r="37465" b="48260"/>
-              <wp:wrapNone/>
-              <wp:docPr id="1" name="Rectángulo 1"/>
-              <wp:cNvGraphicFramePr>
-                <a:graphicFrameLocks xmlns:a="http://schemas.openxmlformats.org/drawingml/2006/main"/>
-              </wp:cNvGraphicFramePr>
-              <a:graphic xmlns:a="http://schemas.openxmlformats.org/drawingml/2006/main">
-                <a:graphicData uri="http://schemas.microsoft.com/office/word/2010/wordprocessingShape">
-                  <wps:wsp>
-                    <wps:cNvSpPr>
-                      <a:spLocks noChangeArrowheads="1"/>
-                    </wps:cNvSpPr>
-                    <wps:spPr bwMode="auto">
-                      <a:xfrm>
-                        <a:off x="0" y="0"/>
-                        <a:ext cx="9068435" cy="162560"/>
-                      </a:xfrm>
-                      <a:prstGeom prst="rect">
-                        <a:avLst/>
-                      </a:prstGeom>
-                      <a:solidFill>
-                        <a:srgbClr val="4F81BD"/>
-                      </a:solidFill>
-                      <a:ln w="38100">
-                        <a:solidFill>
-                          <a:srgbClr val="F2F2F2"/>
-                        </a:solidFill>
-                        <a:miter lim="800000"/>
-                        <a:headEnd/>
-                        <a:tailEnd/>
-                      </a:ln>
-                      <a:effectLst>
-                        <a:outerShdw dist="28398" dir="3806097" algn="ctr" rotWithShape="0">
-                          <a:srgbClr val="243F60">
-                            <a:alpha val="50000"/>
-                          </a:srgbClr>
-                        </a:outerShdw>
-                      </a:effectLst>
-                    </wps:spPr>
-                    <wps:bodyPr rot="0" vert="horz" wrap="square" lIns="91440" tIns="45720" rIns="91440" bIns="45720" anchor="t" anchorCtr="0" upright="1">
-                      <a:noAutofit/>
-                    </wps:bodyPr>
-                  </wps:wsp>
-                </a:graphicData>
-              </a:graphic>
-              <wp14:sizeRelH relativeFrom="page">
-                <wp14:pctWidth>0</wp14:pctWidth>
-              </wp14:sizeRelH>
-              <wp14:sizeRelV relativeFrom="page">
-                <wp14:pctHeight>0</wp14:pctHeight>
-              </wp14:sizeRelV>
-            </wp:anchor>
-          </w:drawing>
-        </mc:Choice>
-        <mc:Fallback xmlns:w16cid="http://schemas.microsoft.com/office/word/2016/wordml/cid" xmlns:am3d="http://schemas.microsoft.com/office/drawing/2017/model3d" xmlns:aink="http://schemas.microsoft.com/office/drawing/2016/ink" xmlns:cx8="http://schemas.microsoft.com/office/drawing/2016/5/14/chartex" xmlns:cx7="http://schemas.microsoft.com/office/drawing/2016/5/13/chartex" xmlns:cx6="http://schemas.microsoft.com/office/drawing/2016/5/12/chartex" xmlns:cx5="http://schemas.microsoft.com/office/drawing/2016/5/11/chartex" xmlns:cx4="http://schemas.microsoft.com/office/drawing/2016/5/10/chartex" xmlns:cx3="http://schemas.microsoft.com/office/drawing/2016/5/9/chartex" xmlns:cx2="http://schemas.microsoft.com/office/drawing/2015/10/21/chartex" xmlns:cx1="http://schemas.microsoft.com/office/drawing/2015/9/8/chartex">
-          <w:pict>
-            <v:rect w14:anchorId="2049BF60" id="Rectángulo 1" o:spid="_x0000_s1026" style="position:absolute;margin-left:-5.25pt;margin-top:.65pt;width:714.05pt;height:12.8pt;z-index:251660288;visibility:visible;mso-wrap-style:square;mso-width-percent:0;mso-height-percent:0;mso-wrap-distance-left:9pt;mso-wrap-distance-top:0;mso-wrap-distance-right:9pt;mso-wrap-distance-bottom:0;mso-position-horizontal:absolute;mso-position-horizontal-relative:text;mso-position-vertical:absolute;mso-position-vertical-relative:text;mso-width-percent:0;mso-height-percent:0;mso-width-relative:page;mso-height-relative:page;v-text-anchor:top" o:gfxdata="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" fillcolor="#4f81bd" strokecolor="#f2f2f2" strokeweight="3pt">
-              <v:shadow on="t" color="#243f60" opacity=".5" offset="1pt"/>
-            </v:rect>
-          </w:pict>
-        </mc:Fallback>
-      </mc:AlternateContent>
-    </w:r>
   </w:p>
 </w:hdr>
 </file>
@@ -6372,50 +6364,6 @@
       <w:sz w:val="32"/>
       <w:szCs w:val="48"/>
       <w:lang w:val="x-none" w:eastAsia="x-none"/>
-    </w:rPr>
-  </w:style>
-  <w:style w:type="paragraph" w:styleId="Ttulo2">
-    <w:name w:val="heading 2"/>
-    <w:basedOn w:val="Normal"/>
-    <w:next w:val="Normal"/>
-    <w:link w:val="Ttulo2Car"/>
-    <w:uiPriority w:val="9"/>
-    <w:unhideWhenUsed/>
-    <w:qFormat/>
-    <w:rsid w:val="005C339C"/>
-    <w:pPr>
-      <w:keepNext/>
-      <w:keepLines/>
-      <w:spacing w:before="40" w:after="0"/>
-      <w:outlineLvl w:val="1"/>
-    </w:pPr>
-    <w:rPr>
-      <w:rFonts w:asciiTheme="majorHAnsi" w:eastAsiaTheme="majorEastAsia" w:hAnsiTheme="majorHAnsi" w:cstheme="majorBidi"/>
-      <w:color w:val="2F5496" w:themeColor="accent1" w:themeShade="BF"/>
-      <w:sz w:val="26"/>
-      <w:szCs w:val="26"/>
-    </w:rPr>
-  </w:style>
-  <w:style w:type="paragraph" w:styleId="Ttulo3">
-    <w:name w:val="heading 3"/>
-    <w:basedOn w:val="Normal"/>
-    <w:next w:val="Normal"/>
-    <w:link w:val="Ttulo3Car"/>
-    <w:uiPriority w:val="9"/>
-    <w:unhideWhenUsed/>
-    <w:qFormat/>
-    <w:rsid w:val="005C339C"/>
-    <w:pPr>
-      <w:keepNext/>
-      <w:keepLines/>
-      <w:spacing w:before="40" w:after="0"/>
-      <w:outlineLvl w:val="2"/>
-    </w:pPr>
-    <w:rPr>
-      <w:rFonts w:asciiTheme="majorHAnsi" w:eastAsiaTheme="majorEastAsia" w:hAnsiTheme="majorHAnsi" w:cstheme="majorBidi"/>
-      <w:color w:val="1F3763" w:themeColor="accent1" w:themeShade="7F"/>
-      <w:sz w:val="24"/>
-      <w:szCs w:val="24"/>
     </w:rPr>
   </w:style>
   <w:style w:type="character" w:default="1" w:styleId="Fuentedeprrafopredeter">
@@ -6942,34 +6890,6 @@
       </w:tcPr>
     </w:tblStylePr>
   </w:style>
-  <w:style w:type="character" w:customStyle="1" w:styleId="Ttulo2Car">
-    <w:name w:val="Título 2 Car"/>
-    <w:basedOn w:val="Fuentedeprrafopredeter"/>
-    <w:link w:val="Ttulo2"/>
-    <w:uiPriority w:val="9"/>
-    <w:rsid w:val="005C339C"/>
-    <w:rPr>
-      <w:rFonts w:asciiTheme="majorHAnsi" w:eastAsiaTheme="majorEastAsia" w:hAnsiTheme="majorHAnsi" w:cstheme="majorBidi"/>
-      <w:color w:val="2F5496" w:themeColor="accent1" w:themeShade="BF"/>
-      <w:sz w:val="26"/>
-      <w:szCs w:val="26"/>
-      <w:lang w:val="es-CO"/>
-    </w:rPr>
-  </w:style>
-  <w:style w:type="character" w:customStyle="1" w:styleId="Ttulo3Car">
-    <w:name w:val="Título 3 Car"/>
-    <w:basedOn w:val="Fuentedeprrafopredeter"/>
-    <w:link w:val="Ttulo3"/>
-    <w:uiPriority w:val="9"/>
-    <w:rsid w:val="005C339C"/>
-    <w:rPr>
-      <w:rFonts w:asciiTheme="majorHAnsi" w:eastAsiaTheme="majorEastAsia" w:hAnsiTheme="majorHAnsi" w:cstheme="majorBidi"/>
-      <w:color w:val="1F3763" w:themeColor="accent1" w:themeShade="7F"/>
-      <w:sz w:val="24"/>
-      <w:szCs w:val="24"/>
-      <w:lang w:val="es-CO"/>
-    </w:rPr>
-  </w:style>
 </w:styles>
 </file>
 

</xml_diff>